<commit_message>
Add new content and logoes
</commit_message>
<xml_diff>
--- a/Doc/Website Content.docx
+++ b/Doc/Website Content.docx
@@ -443,7 +443,6 @@
     <w:p/>
     <w:p/>
     <w:p/>
-    <w:p/>
     <w:p>
       <w:pPr>
         <w:rPr>
@@ -533,6 +532,292 @@
       <w:pPr>
         <w:rPr>
           <w:b/>
+          <w:sz w:val="48"/>
+          <w:szCs w:val="48"/>
+        </w:rPr>
+      </w:pPr>
+    </w:p>
+    <w:p>
+      <w:pPr>
+        <w:rPr>
+          <w:b/>
+          <w:color w:val="943634" w:themeColor="accent2" w:themeShade="BF"/>
+          <w:sz w:val="48"/>
+          <w:szCs w:val="48"/>
+        </w:rPr>
+      </w:pPr>
+      <w:r>
+        <w:rPr>
+          <w:b/>
+          <w:color w:val="943634" w:themeColor="accent2" w:themeShade="BF"/>
+          <w:sz w:val="48"/>
+          <w:szCs w:val="48"/>
+          <w:highlight w:val="yellow"/>
+        </w:rPr>
+        <w:lastRenderedPageBreak/>
+        <w:t>Service Page: Virtual ID Office</w:t>
+      </w:r>
+    </w:p>
+    <w:p/>
+    <w:p>
+      <w:r>
+        <w:t>At NEXYS, we understand the importance of building lasting business relationships on trust, security, and proper qualifications. For this reason, many businesses make sure their staff and service providers on long-term contracts are properly qualified and credentialed before giving them access to secure facilities. With the advent of security technologies such as facial biometrics and digitization, the NEXYS Virtual ID Office offers another layer of security to ensure only those whom you trust have access to your organization’s resources.</w:t>
+      </w:r>
+    </w:p>
+    <w:p/>
+    <w:p>
+      <w:r>
+        <w:t xml:space="preserve">Checking employees for ID has been a mainstay of security routines at many organizations' buildings. However, low-tech verification methods leave organizations susceptible to human error and identity fraud. Fortunately, the cutting-edge features in Virtual ID Office allow you to verify employees’ identities and credentials through state-of-the-art technology that recognizes faces and identification documents with uncanny precision. Our technology will match faces with the photos in your database and recognize the data on your employees’ ID cards for a verification process that is seamless, reliable, and convenient. </w:t>
+      </w:r>
+    </w:p>
+    <w:p/>
+    <w:p>
+      <w:r>
+        <w:t xml:space="preserve">The Virtual ID Office will protect your organization from identity fraud and ensure that all employees are present and accounted for during a typical </w:t>
+      </w:r>
+      <w:proofErr w:type="gramStart"/>
+      <w:r>
+        <w:t>work day</w:t>
+      </w:r>
+      <w:proofErr w:type="gramEnd"/>
+      <w:r>
+        <w:t>. NEXYS will smoothly integrate Virtual ID Office with your existing security systems. We will also guarantee you have the latest and most advanced facial biometrics and document recognition technology, including integration with RFID chips if necessary.</w:t>
+      </w:r>
+    </w:p>
+    <w:p/>
+    <w:p/>
+    <w:p/>
+    <w:p>
+      <w:pPr>
+        <w:rPr>
+          <w:b/>
+          <w:color w:val="943634" w:themeColor="accent2" w:themeShade="BF"/>
+          <w:sz w:val="48"/>
+          <w:szCs w:val="48"/>
+        </w:rPr>
+      </w:pPr>
+      <w:r>
+        <w:rPr>
+          <w:b/>
+          <w:color w:val="943634" w:themeColor="accent2" w:themeShade="BF"/>
+          <w:sz w:val="48"/>
+          <w:szCs w:val="48"/>
+          <w:highlight w:val="yellow"/>
+        </w:rPr>
+        <w:t xml:space="preserve">Service Page: </w:t>
+      </w:r>
+      <w:r>
+        <w:rPr>
+          <w:b/>
+          <w:color w:val="943634" w:themeColor="accent2" w:themeShade="BF"/>
+          <w:sz w:val="48"/>
+          <w:szCs w:val="48"/>
+          <w:highlight w:val="yellow"/>
+        </w:rPr>
+        <w:t>Virtual Visitor Center</w:t>
+      </w:r>
+    </w:p>
+    <w:p/>
+    <w:p>
+      <w:r>
+        <w:t>Allowing business and personal visitors to your business is an effective way to recruit new employees, cultivate existing business relationships, and keep employee morale high. While the practice of allowing visitors is an appealing event for these reasons, it is not without its dangers. Though the chances of a visitor harming your business are low, it is still important to install security measures in case ill-intentioned individuals enter your business disguised as visitors.</w:t>
+      </w:r>
+    </w:p>
+    <w:p/>
+    <w:p>
+      <w:r>
+        <w:t xml:space="preserve">NEXYS has developed the Virtual Visitor Center to address the dangers of uncredentialed visitors entering your business or property. Our Virtual Visitor Center is built on high-end technologies like facial biometrics, so you can identify everyone who visits your office. We have partnered with forward-thinking companies such as </w:t>
+      </w:r>
+      <w:proofErr w:type="spellStart"/>
+      <w:r>
+        <w:t>Innovatrics</w:t>
+      </w:r>
+      <w:proofErr w:type="spellEnd"/>
+      <w:r>
+        <w:t xml:space="preserve"> to add the latest innovations in facial recognition technology to your security routines.</w:t>
+      </w:r>
+    </w:p>
+    <w:p/>
+    <w:p>
+      <w:r>
+        <w:t xml:space="preserve">If your organization uses visitor ID badges, Virtual Visitor Center can also integrate document recognition technology and RFID chip-based verification to add extra security to your premises. </w:t>
+      </w:r>
+      <w:r>
+        <w:lastRenderedPageBreak/>
+        <w:t>Facial and document recognition technologies are quick and dependable, making your building more secure without adding inconveniences to your daily schedule.</w:t>
+      </w:r>
+    </w:p>
+    <w:p/>
+    <w:p>
+      <w:r>
+        <w:t>We are continually researching and developing technologies such as the Virtual Visitor Center for all our clients’ security challenges. We can also customize functionalities for your organization’s specific needs, creating a tailored response to your organization’s unique visitor procedures.</w:t>
+      </w:r>
+    </w:p>
+    <w:p>
+      <w:pPr>
+        <w:rPr>
+          <w:b/>
+          <w:color w:val="943634" w:themeColor="accent2" w:themeShade="BF"/>
+          <w:sz w:val="48"/>
+          <w:szCs w:val="48"/>
+        </w:rPr>
+      </w:pPr>
+    </w:p>
+    <w:p>
+      <w:pPr>
+        <w:rPr>
+          <w:b/>
+          <w:color w:val="943634" w:themeColor="accent2" w:themeShade="BF"/>
+          <w:sz w:val="48"/>
+          <w:szCs w:val="48"/>
+        </w:rPr>
+      </w:pPr>
+    </w:p>
+    <w:p>
+      <w:pPr>
+        <w:rPr>
+          <w:b/>
+          <w:color w:val="943634" w:themeColor="accent2" w:themeShade="BF"/>
+          <w:sz w:val="48"/>
+          <w:szCs w:val="48"/>
+        </w:rPr>
+      </w:pPr>
+    </w:p>
+    <w:p>
+      <w:pPr>
+        <w:rPr>
+          <w:b/>
+          <w:color w:val="943634" w:themeColor="accent2" w:themeShade="BF"/>
+          <w:sz w:val="48"/>
+          <w:szCs w:val="48"/>
+        </w:rPr>
+      </w:pPr>
+    </w:p>
+    <w:p>
+      <w:pPr>
+        <w:rPr>
+          <w:b/>
+          <w:color w:val="943634" w:themeColor="accent2" w:themeShade="BF"/>
+          <w:sz w:val="48"/>
+          <w:szCs w:val="48"/>
+        </w:rPr>
+      </w:pPr>
+    </w:p>
+    <w:p>
+      <w:pPr>
+        <w:rPr>
+          <w:b/>
+          <w:color w:val="943634" w:themeColor="accent2" w:themeShade="BF"/>
+          <w:sz w:val="48"/>
+          <w:szCs w:val="48"/>
+        </w:rPr>
+      </w:pPr>
+    </w:p>
+    <w:p>
+      <w:pPr>
+        <w:rPr>
+          <w:b/>
+          <w:color w:val="943634" w:themeColor="accent2" w:themeShade="BF"/>
+          <w:sz w:val="48"/>
+          <w:szCs w:val="48"/>
+        </w:rPr>
+      </w:pPr>
+    </w:p>
+    <w:p>
+      <w:pPr>
+        <w:rPr>
+          <w:b/>
+          <w:color w:val="943634" w:themeColor="accent2" w:themeShade="BF"/>
+          <w:sz w:val="48"/>
+          <w:szCs w:val="48"/>
+        </w:rPr>
+      </w:pPr>
+    </w:p>
+    <w:p>
+      <w:pPr>
+        <w:rPr>
+          <w:b/>
+          <w:color w:val="943634" w:themeColor="accent2" w:themeShade="BF"/>
+          <w:sz w:val="48"/>
+          <w:szCs w:val="48"/>
+        </w:rPr>
+      </w:pPr>
+    </w:p>
+    <w:p>
+      <w:pPr>
+        <w:rPr>
+          <w:b/>
+          <w:color w:val="943634" w:themeColor="accent2" w:themeShade="BF"/>
+          <w:sz w:val="48"/>
+          <w:szCs w:val="48"/>
+        </w:rPr>
+      </w:pPr>
+    </w:p>
+    <w:p>
+      <w:pPr>
+        <w:rPr>
+          <w:b/>
+          <w:color w:val="943634" w:themeColor="accent2" w:themeShade="BF"/>
+          <w:sz w:val="48"/>
+          <w:szCs w:val="48"/>
+        </w:rPr>
+      </w:pPr>
+    </w:p>
+    <w:p>
+      <w:pPr>
+        <w:rPr>
+          <w:b/>
+          <w:color w:val="943634" w:themeColor="accent2" w:themeShade="BF"/>
+          <w:sz w:val="48"/>
+          <w:szCs w:val="48"/>
+        </w:rPr>
+      </w:pPr>
+    </w:p>
+    <w:p>
+      <w:pPr>
+        <w:rPr>
+          <w:b/>
+          <w:color w:val="943634" w:themeColor="accent2" w:themeShade="BF"/>
+          <w:sz w:val="48"/>
+          <w:szCs w:val="48"/>
+        </w:rPr>
+      </w:pPr>
+    </w:p>
+    <w:p>
+      <w:pPr>
+        <w:rPr>
+          <w:b/>
+          <w:color w:val="943634" w:themeColor="accent2" w:themeShade="BF"/>
+          <w:sz w:val="48"/>
+          <w:szCs w:val="48"/>
+        </w:rPr>
+      </w:pPr>
+    </w:p>
+    <w:p>
+      <w:pPr>
+        <w:rPr>
+          <w:b/>
+          <w:color w:val="943634" w:themeColor="accent2" w:themeShade="BF"/>
+          <w:sz w:val="48"/>
+          <w:szCs w:val="48"/>
+        </w:rPr>
+      </w:pPr>
+    </w:p>
+    <w:p>
+      <w:pPr>
+        <w:rPr>
+          <w:b/>
+          <w:color w:val="943634" w:themeColor="accent2" w:themeShade="BF"/>
+          <w:sz w:val="48"/>
+          <w:szCs w:val="48"/>
+        </w:rPr>
+      </w:pPr>
+    </w:p>
+    <w:p>
+      <w:pPr>
+        <w:rPr>
+          <w:b/>
+          <w:color w:val="943634" w:themeColor="accent2" w:themeShade="BF"/>
           <w:sz w:val="48"/>
           <w:szCs w:val="48"/>
         </w:rPr>

</xml_diff>